<commit_message>
update dist, add reference
</commit_message>
<xml_diff>
--- a/dist/bhl-blr.docx
+++ b/dist/bhl-blr.docx
@@ -234,18 +234,24 @@
         <w:t xml:space="preserve"> </w:t>
       </w:r>
       <w:r>
-        <w:t xml:space="preserve">[2], aims to create a reusable corpus of verifiable digital representations (or digital copies) of existing biodiversity literature. This citable and redistributable collection is anchored in pdfs of known provenance (or origin). In addition, the collection associates metadata to these digital artifacts. This metadata includes author names, journal, publication year, DOI</w:t>
-      </w:r>
-      <w:r>
-        <w:t xml:space="preserve"> </w:t>
-      </w:r>
-      <w:r>
         <w:rPr>
           <w:rStyle w:val="FootnoteReference"/>
         </w:rPr>
         <w:footnoteReference w:id="25"/>
       </w:r>
       <w:r>
+        <w:t xml:space="preserve">, aims to create a reusable corpus of verifiable digital representations (or digital copies) of existing biodiversity literature. This citable and redistributable collection is anchored in pdfs of known provenance (or origin). In addition, the collection associates metadata to these digital artifacts. This metadata includes author names, journal, publication year, DOI</w:t>
+      </w:r>
+      <w:r>
+        <w:t xml:space="preserve"> </w:t>
+      </w:r>
+      <w:r>
+        <w:rPr>
+          <w:rStyle w:val="FootnoteReference"/>
+        </w:rPr>
+        <w:footnoteReference w:id="26"/>
+      </w:r>
+      <w:r>
         <w:t xml:space="preserve">, urls and other identifying information.</w:t>
       </w:r>
     </w:p>
@@ -263,7 +269,7 @@
         <w:rPr>
           <w:rStyle w:val="FootnoteReference"/>
         </w:rPr>
-        <w:footnoteReference w:id="26"/>
+        <w:footnoteReference w:id="27"/>
       </w:r>
       <w:r>
         <w:t xml:space="preserve">. These signed data citations enrich the existing associations with DOIs (or other identifiers) issued by publishers or other entities with verifiable links that do no rely on the complex sequence of dynamic redirection provided through the DOI/Handle System</w:t>
@@ -275,7 +281,7 @@
         <w:rPr>
           <w:rStyle w:val="FootnoteReference"/>
         </w:rPr>
-        <w:footnoteReference w:id="27"/>
+        <w:footnoteReference w:id="28"/>
       </w:r>
       <w:r>
         <w:t xml:space="preserve">. By decoupling the digital representations of works, we allow for verification of digital corpora independent of the type of storage media or communication method (e.g., spinning magnetic disk, http/tcp, Handle system) used.</w:t>
@@ -470,7 +476,7 @@
         <w:t xml:space="preserve">Proceedings of the United States National Museum</w:t>
       </w:r>
     </w:p>
-    <w:bookmarkStart w:id="29" w:name="example"/>
+    <w:bookmarkStart w:id="30" w:name="example"/>
     <w:p>
       <w:pPr>
         <w:pStyle w:val="Heading2"/>
@@ -493,7 +499,7 @@
         <w:rPr>
           <w:rStyle w:val="FootnoteReference"/>
         </w:rPr>
-        <w:footnoteReference w:id="28"/>
+        <w:footnoteReference w:id="29"/>
       </w:r>
       <w:r>
         <w:t xml:space="preserve">. A copy of this pdf was retrieved from https://www.biodiversitylibrary.org/partpdf/71960 on 2024-08-26 . And, through metadata provided through RIS, we have the following RIS record associated with the digital artifact, as retrieved via https://linker.bio/line:zip:hash://md5/4d71f93adf6d6b1ec1f06bf726318029!/data/bhlpart.ris!/L832925-L832938 :</w:t>
@@ -627,8 +633,8 @@
         <w:t xml:space="preserve">ER  -</w:t>
       </w:r>
     </w:p>
-    <w:bookmarkEnd w:id="29"/>
-    <w:bookmarkStart w:id="30" w:name="technical-info"/>
+    <w:bookmarkEnd w:id="30"/>
+    <w:bookmarkStart w:id="31" w:name="technical-info"/>
     <w:p>
       <w:pPr>
         <w:pStyle w:val="Heading2"/>
@@ -859,8 +865,8 @@
         <w:t xml:space="preserve">data/d8/6a/d86a121f36f8e6f081a20803444bc1aa</w:t>
       </w:r>
     </w:p>
-    <w:bookmarkEnd w:id="30"/>
-    <w:bookmarkStart w:id="33" w:name="technical-info-1"/>
+    <w:bookmarkEnd w:id="31"/>
+    <w:bookmarkStart w:id="34" w:name="technical-info-1"/>
     <w:p>
       <w:pPr>
         <w:pStyle w:val="Heading2"/>
@@ -877,7 +883,7 @@
         <w:t xml:space="preserve">This part is a technical description that defines this corpus and their associated contents.</w:t>
       </w:r>
     </w:p>
-    <w:bookmarkStart w:id="31" w:name="history"/>
+    <w:bookmarkStart w:id="32" w:name="history"/>
     <w:p>
       <w:pPr>
         <w:pStyle w:val="Heading3"/>
@@ -1122,8 +1128,8 @@
         <w:t xml:space="preserve">&lt;urn:uuid:0659a54f-b713-4f86-a917-5be166a14110&gt; &lt;http://purl.org/pav/hasVersion&gt; &lt;hash://md5/d268444ddf44545c53e6bf4635b3ae57&gt; .</w:t>
       </w:r>
     </w:p>
-    <w:bookmarkEnd w:id="31"/>
-    <w:bookmarkStart w:id="32" w:name="volume"/>
+    <w:bookmarkEnd w:id="32"/>
+    <w:bookmarkStart w:id="33" w:name="volume"/>
     <w:p>
       <w:pPr>
         <w:pStyle w:val="Heading3"/>
@@ -1377,217 +1383,8 @@
         <w:t xml:space="preserve"> | wc -l</w:t>
       </w:r>
     </w:p>
-    <w:bookmarkEnd w:id="32"/>
     <w:bookmarkEnd w:id="33"/>
-    <w:bookmarkStart w:id="35" w:name="references"/>
-    <w:p>
-      <w:pPr>
-        <w:pStyle w:val="Heading2"/>
-      </w:pPr>
-      <w:r>
-        <w:t xml:space="preserve">References</w:t>
-      </w:r>
-    </w:p>
-    <w:p>
-      <w:pPr>
-        <w:pStyle w:val="FirstParagraph"/>
-      </w:pPr>
-      <w:r>
-        <w:t xml:space="preserve">[1] Poelen, J. H. (2024, August 19). Bug Pictures Beyond The Internet. Zenodo. https://doi.org/10.5281/zenodo.13350983</w:t>
-      </w:r>
-    </w:p>
-    <w:p>
-      <w:pPr>
-        <w:pStyle w:val="BodyText"/>
-      </w:pPr>
-      <w:r>
-        <w:t xml:space="preserve">[2] Poelen, J. H. (2024). A Versioned Literature Corpus derived from Biodiversity Heritage Library hash://md5/53e144641ffded6800dea502a8bb47ed (0.1) [Data set]. Zenodo. https://doi.org/10.5281/zenodo.13377084</w:t>
-      </w:r>
-    </w:p>
-    <w:p>
-      <w:pPr>
-        <w:pStyle w:val="BodyText"/>
-      </w:pPr>
-      <w:r>
-        <w:t xml:space="preserve">[3] Wirth, W. W. (1953). Biting midges of the heleid genus Stilobezzia in North America. Proceedings of the United States National Museum, 103, 57–85. https://www.biodiversitylibrary.org/part/71960 hash://md5/45657d5177e716a2c339f4e6a3bb4f94 https://doi.org/10.5281/zenodo.13682901 https://doi.org/10.5479/si.00963801.103-3316.57</w:t>
-      </w:r>
-    </w:p>
-    <w:bookmarkStart w:id="34" w:name="X05430b947eb9a04cb28067353406f37cb76d193"/>
-    <w:p>
-      <w:pPr>
-        <w:pStyle w:val="Heading3"/>
-      </w:pPr>
-      <w:r>
-        <w:t xml:space="preserve">Appendix A. Metadata associated with digital artifact hash://md5/45657d5177e716a2c339f4e6a3bb4f94</w:t>
-      </w:r>
-    </w:p>
-    <w:p>
-      <w:pPr>
-        <w:pStyle w:val="SourceCode"/>
-      </w:pPr>
-      <w:r>
-        <w:rPr>
-          <w:rStyle w:val="VerbatimChar"/>
-        </w:rPr>
-        <w:t xml:space="preserve">curl\</w:t>
-      </w:r>
-      <w:r>
-        <w:br/>
-      </w:r>
-      <w:r>
-        <w:rPr>
-          <w:rStyle w:val="VerbatimChar"/>
-        </w:rPr>
-        <w:t xml:space="preserve"> --silent\</w:t>
-      </w:r>
-      <w:r>
-        <w:br/>
-      </w:r>
-      <w:r>
-        <w:rPr>
-          <w:rStyle w:val="VerbatimChar"/>
-        </w:rPr>
-        <w:t xml:space="preserve"> `https://linker.bio/line:zip:hash://md5/4d71f93adf6d6b1ec1f06bf726318029!/data/bhlpart.ris!/L832925-L832938`</w:t>
-      </w:r>
-    </w:p>
-    <w:p>
-      <w:pPr>
-        <w:pStyle w:val="FirstParagraph"/>
-      </w:pPr>
-      <w:r>
-        <w:t xml:space="preserve">produces:</w:t>
-      </w:r>
-    </w:p>
-    <w:p>
-      <w:pPr>
-        <w:pStyle w:val="SourceCode"/>
-      </w:pPr>
-      <w:r>
-        <w:rPr>
-          <w:rStyle w:val="VerbatimChar"/>
-        </w:rPr>
-        <w:t xml:space="preserve">TY  - JOUR</w:t>
-      </w:r>
-      <w:r>
-        <w:br/>
-      </w:r>
-      <w:r>
-        <w:rPr>
-          <w:rStyle w:val="VerbatimChar"/>
-        </w:rPr>
-        <w:t xml:space="preserve">TI  - Biting midges of the heleid genus Stilobezzia in North America</w:t>
-      </w:r>
-      <w:r>
-        <w:br/>
-      </w:r>
-      <w:r>
-        <w:rPr>
-          <w:rStyle w:val="VerbatimChar"/>
-        </w:rPr>
-        <w:t xml:space="preserve">T2  - Proceedings of the United States National Museum</w:t>
-      </w:r>
-      <w:r>
-        <w:br/>
-      </w:r>
-      <w:r>
-        <w:rPr>
-          <w:rStyle w:val="VerbatimChar"/>
-        </w:rPr>
-        <w:t xml:space="preserve">VL  - 103</w:t>
-      </w:r>
-      <w:r>
-        <w:br/>
-      </w:r>
-      <w:r>
-        <w:rPr>
-          <w:rStyle w:val="VerbatimChar"/>
-        </w:rPr>
-        <w:t xml:space="preserve">IS  - 3316</w:t>
-      </w:r>
-      <w:r>
-        <w:br/>
-      </w:r>
-      <w:r>
-        <w:rPr>
-          <w:rStyle w:val="VerbatimChar"/>
-        </w:rPr>
-        <w:t xml:space="preserve">UR  - https://www.biodiversitylibrary.org/part/71960</w:t>
-      </w:r>
-      <w:r>
-        <w:br/>
-      </w:r>
-      <w:r>
-        <w:rPr>
-          <w:rStyle w:val="VerbatimChar"/>
-        </w:rPr>
-        <w:t xml:space="preserve">PB  - Smithsonian Institution Press, [etc.]</w:t>
-      </w:r>
-      <w:r>
-        <w:br/>
-      </w:r>
-      <w:r>
-        <w:rPr>
-          <w:rStyle w:val="VerbatimChar"/>
-        </w:rPr>
-        <w:t xml:space="preserve">CY  - Washington</w:t>
-      </w:r>
-      <w:r>
-        <w:br/>
-      </w:r>
-      <w:r>
-        <w:rPr>
-          <w:rStyle w:val="VerbatimChar"/>
-        </w:rPr>
-        <w:t xml:space="preserve">PY  - 1953</w:t>
-      </w:r>
-      <w:r>
-        <w:br/>
-      </w:r>
-      <w:r>
-        <w:rPr>
-          <w:rStyle w:val="VerbatimChar"/>
-        </w:rPr>
-        <w:t xml:space="preserve">SP  - 57</w:t>
-      </w:r>
-      <w:r>
-        <w:br/>
-      </w:r>
-      <w:r>
-        <w:rPr>
-          <w:rStyle w:val="VerbatimChar"/>
-        </w:rPr>
-        <w:t xml:space="preserve">EP  - 85</w:t>
-      </w:r>
-      <w:r>
-        <w:br/>
-      </w:r>
-      <w:r>
-        <w:rPr>
-          <w:rStyle w:val="VerbatimChar"/>
-        </w:rPr>
-        <w:t xml:space="preserve">DO  - 10.5479/si.00963801.103-3316.57</w:t>
-      </w:r>
-      <w:r>
-        <w:br/>
-      </w:r>
-      <w:r>
-        <w:rPr>
-          <w:rStyle w:val="VerbatimChar"/>
-        </w:rPr>
-        <w:t xml:space="preserve">AU  - Wirth, Willis Wagner</w:t>
-      </w:r>
-      <w:r>
-        <w:br/>
-      </w:r>
-      <w:r>
-        <w:rPr>
-          <w:rStyle w:val="VerbatimChar"/>
-        </w:rPr>
-        <w:t xml:space="preserve">ER  - </w:t>
-      </w:r>
-    </w:p>
     <w:bookmarkEnd w:id="34"/>
-    <w:bookmarkEnd w:id="35"/>
     <w:sectPr/>
   </w:body>
 </w:document>
@@ -1628,22 +1425,7 @@
         <w:t xml:space="preserve"> </w:t>
       </w:r>
       <w:r>
-        <w:t xml:space="preserve">Digital Object Identifiers (DOI) are digital identifiers for any kind of object, physical, digital or abstract. Through the</w:t>
-      </w:r>
-      <w:r>
-        <w:t xml:space="preserve"> </w:t>
-      </w:r>
-      <w:r>
-        <w:t xml:space="preserve">“</w:t>
-      </w:r>
-      <w:r>
-        <w:t xml:space="preserve">Handle System</w:t>
-      </w:r>
-      <w:r>
-        <w:t xml:space="preserve">”</w:t>
-      </w:r>
-      <w:r>
-        <w:t xml:space="preserve">, these DOIs may be used on the Internet as a way to query for available metadata on the referenced object through a complex redirection scheme based on DNS, TCP/IP, and a centralized service operating on https://doi.org .</w:t>
+        <w:t xml:space="preserve">Poelen, J. H. (2024). A Versioned Literature Corpus derived from Biodiversity Heritage Library hash://md5/53e144641ffded6800dea502a8bb47ed (0.1) [Data set]. Zenodo. https://doi.org/10.5281/zenodo.13377084</w:t>
       </w:r>
     </w:p>
   </w:footnote>
@@ -1662,7 +1444,22 @@
         <w:t xml:space="preserve"> </w:t>
       </w:r>
       <w:r>
-        <w:t xml:space="preserve">Elliott M.J., Poelen, J.H. &amp; Fortes, J.A.B. (2023) Signing data citations enables data verification and citation persistence. Sci Data. https://doi.org/10.1038/s41597-023-02230-y hash://sha256/f849c870565f608899f183ca261365dce9c9f1c5441b1c779e0db49df9c2a19d</w:t>
+        <w:t xml:space="preserve">Digital Object Identifiers (DOI) are digital identifiers for any kind of object, physical, digital or abstract. Through the</w:t>
+      </w:r>
+      <w:r>
+        <w:t xml:space="preserve"> </w:t>
+      </w:r>
+      <w:r>
+        <w:t xml:space="preserve">“</w:t>
+      </w:r>
+      <w:r>
+        <w:t xml:space="preserve">Handle System</w:t>
+      </w:r>
+      <w:r>
+        <w:t xml:space="preserve">”</w:t>
+      </w:r>
+      <w:r>
+        <w:t xml:space="preserve">, these DOIs may be used on the Internet as a way to query for available metadata on the referenced object through a complex redirection scheme based on DNS, TCP/IP, and a centralized service operating on https://doi.org .</w:t>
       </w:r>
     </w:p>
   </w:footnote>
@@ -1681,11 +1478,30 @@
         <w:t xml:space="preserve"> </w:t>
       </w:r>
       <w:r>
-        <w:t xml:space="preserve">Poelen, J. H. (2024, August 19). Bug Pictures Beyond The Internet. Zenodo. https://doi.org/10.5281/zenodo.13350983</w:t>
+        <w:t xml:space="preserve">Elliott M.J., Poelen, J.H. &amp; Fortes, J.A.B. (2023) Signing data citations enables data verification and citation persistence. Sci Data. https://doi.org/10.1038/s41597-023-02230-y hash://sha256/f849c870565f608899f183ca261365dce9c9f1c5441b1c779e0db49df9c2a19d</w:t>
       </w:r>
     </w:p>
   </w:footnote>
   <w:footnote w:id="28">
+    <w:p>
+      <w:pPr>
+        <w:pStyle w:val="FootnoteText"/>
+      </w:pPr>
+      <w:r>
+        <w:rPr>
+          <w:rStyle w:val="FootnoteReference"/>
+        </w:rPr>
+        <w:footnoteRef/>
+      </w:r>
+      <w:r>
+        <w:t xml:space="preserve"> </w:t>
+      </w:r>
+      <w:r>
+        <w:t xml:space="preserve">Poelen, J. H. (2024, August 19). Bug Pictures Beyond The Internet. Zenodo. https://doi.org/10.5281/zenodo.13350983</w:t>
+      </w:r>
+    </w:p>
+  </w:footnote>
+  <w:footnote w:id="29">
     <w:p>
       <w:pPr>
         <w:pStyle w:val="FootnoteText"/>

</xml_diff>

<commit_message>
add some clickable hash links
</commit_message>
<xml_diff>
--- a/dist/bhl-blr.docx
+++ b/dist/bhl-blr.docx
@@ -263,7 +263,7 @@
         <w:rPr>
           <w:rStyle w:val="FootnoteReference"/>
         </w:rPr>
-        <w:footnoteReference w:id="27"/>
+        <w:footnoteReference w:id="29"/>
       </w:r>
       <w:r>
         <w:t xml:space="preserve">, urls and other identifying information.</w:t>
@@ -283,7 +283,7 @@
         <w:rPr>
           <w:rStyle w:val="FootnoteReference"/>
         </w:rPr>
-        <w:footnoteReference w:id="28"/>
+        <w:footnoteReference w:id="30"/>
       </w:r>
       <w:r>
         <w:t xml:space="preserve">. These signed data citations enrich the existing associations with DOIs (or other identifiers) issued by publishers or other entities with verifiable links that do no rely on the complex sequence of dynamic redirection provided through the DOI/Handle System</w:t>
@@ -295,7 +295,7 @@
         <w:rPr>
           <w:rStyle w:val="FootnoteReference"/>
         </w:rPr>
-        <w:footnoteReference w:id="30"/>
+        <w:footnoteReference w:id="33"/>
       </w:r>
       <w:r>
         <w:t xml:space="preserve">. By decoupling the digital representations of works, we allow for verification of digital corpora independent of the type of storage media or communication method (e.g., spinning magnetic disk, http/tcp, Handle system) used.</w:t>
@@ -490,7 +490,7 @@
         <w:t xml:space="preserve">Proceedings of the United States National Museum</w:t>
       </w:r>
     </w:p>
-    <w:bookmarkStart w:id="40" w:name="example"/>
+    <w:bookmarkStart w:id="44" w:name="example"/>
     <w:p>
       <w:pPr>
         <w:pStyle w:val="Heading2"/>
@@ -504,7 +504,24 @@
         <w:pStyle w:val="FirstParagraph"/>
       </w:pPr>
       <w:r>
-        <w:t xml:space="preserve">An example digital artifact in this versioned literature corpus is the pdf with signature or content id hash://md5/45657d5177e716a2c339f4e6a3bb4f94 . This content is associated with:</w:t>
+        <w:t xml:space="preserve">An example digital artifact in this versioned literature corpus is the pdf with signature or content id</w:t>
+      </w:r>
+      <w:r>
+        <w:t xml:space="preserve"> </w:t>
+      </w:r>
+      <w:hyperlink r:id="rId35">
+        <w:r>
+          <w:rPr>
+            <w:rStyle w:val="Hyperlink"/>
+          </w:rPr>
+          <w:t xml:space="preserve">hash://md5/45657d5177e716a2c339f4e6a3bb4f94</w:t>
+        </w:r>
+      </w:hyperlink>
+      <w:r>
+        <w:t xml:space="preserve"> </w:t>
+      </w:r>
+      <w:r>
+        <w:t xml:space="preserve">. This content is associated with:</w:t>
       </w:r>
     </w:p>
     <w:p>
@@ -512,12 +529,34 @@
         <w:pStyle w:val="BlockText"/>
       </w:pPr>
       <w:r>
-        <w:t xml:space="preserve">Wirth, W. W. (1953). Biting midges of the heleid genus Stilobezzia in North America. Proceedings of the United States National Museum, 103, 57–85. https://www.biodiversitylibrary.org/part/71960 hash://md5/45657d5177e716a2c339f4e6a3bb4f94</w:t>
-      </w:r>
-      <w:r>
-        <w:t xml:space="preserve"> </w:t>
-      </w:r>
-      <w:hyperlink r:id="rId32">
+        <w:t xml:space="preserve">Wirth, W. W. (1953). Biting midges of the heleid genus Stilobezzia in North America. Proceedings of the United States National Museum, 103, 57–85.</w:t>
+      </w:r>
+      <w:r>
+        <w:t xml:space="preserve"> </w:t>
+      </w:r>
+      <w:hyperlink r:id="rId36">
+        <w:r>
+          <w:rPr>
+            <w:rStyle w:val="Hyperlink"/>
+          </w:rPr>
+          <w:t xml:space="preserve">https://www.biodiversitylibrary.org/part/71960</w:t>
+        </w:r>
+      </w:hyperlink>
+      <w:r>
+        <w:t xml:space="preserve"> </w:t>
+      </w:r>
+      <w:hyperlink r:id="rId35">
+        <w:r>
+          <w:rPr>
+            <w:rStyle w:val="Hyperlink"/>
+          </w:rPr>
+          <w:t xml:space="preserve">hash://md5/45657d5177e716a2c339f4e6a3bb4f94</w:t>
+        </w:r>
+      </w:hyperlink>
+      <w:r>
+        <w:t xml:space="preserve"> </w:t>
+      </w:r>
+      <w:hyperlink r:id="rId37">
         <w:r>
           <w:rPr>
             <w:rStyle w:val="Hyperlink"/>
@@ -528,7 +567,7 @@
       <w:r>
         <w:t xml:space="preserve"> </w:t>
       </w:r>
-      <w:hyperlink r:id="rId33">
+      <w:hyperlink r:id="rId38">
         <w:r>
           <w:rPr>
             <w:rStyle w:val="Hyperlink"/>
@@ -550,7 +589,7 @@
       <w:r>
         <w:t xml:space="preserve"> </w:t>
       </w:r>
-      <w:hyperlink r:id="rId34">
+      <w:hyperlink r:id="rId39">
         <w:r>
           <w:rPr>
             <w:rStyle w:val="Hyperlink"/>
@@ -567,7 +606,7 @@
       <w:r>
         <w:t xml:space="preserve"> </w:t>
       </w:r>
-      <w:hyperlink r:id="rId35">
+      <w:hyperlink r:id="rId40">
         <w:r>
           <w:rPr>
             <w:rStyle w:val="Hyperlink"/>
@@ -715,7 +754,21 @@
         <w:pStyle w:val="FirstParagraph"/>
       </w:pPr>
       <w:r>
-        <w:t xml:space="preserve">A copy of this pdf may be retrieved via Zenodo, or any other system that allows for looking up content by their digital signature (e.g., hash://md5/45657d5177e716a2c339f4e6a3bb4f94).</w:t>
+        <w:t xml:space="preserve">A copy of this pdf may be retrieved via Zenodo, or any other system that allows for looking up content by their digital signature (e.g.,</w:t>
+      </w:r>
+      <w:r>
+        <w:t xml:space="preserve"> </w:t>
+      </w:r>
+      <w:hyperlink r:id="rId35">
+        <w:r>
+          <w:rPr>
+            <w:rStyle w:val="Hyperlink"/>
+          </w:rPr>
+          <w:t xml:space="preserve">hash://md5/45657d5177e716a2c339f4e6a3bb4f94</w:t>
+        </w:r>
+      </w:hyperlink>
+      <w:r>
+        <w:t xml:space="preserve">).</w:t>
       </w:r>
     </w:p>
     <w:p>
@@ -774,7 +827,7 @@
       <w:r>
         <w:t xml:space="preserve"> </w:t>
       </w:r>
-      <w:hyperlink r:id="rId36">
+      <w:hyperlink r:id="rId41">
         <w:r>
           <w:rPr>
             <w:rStyle w:val="Hyperlink"/>
@@ -807,7 +860,7 @@
       <w:r>
         <w:t xml:space="preserve"> </w:t>
       </w:r>
-      <w:hyperlink r:id="rId37">
+      <w:hyperlink r:id="rId36">
         <w:r>
           <w:rPr>
             <w:rStyle w:val="Hyperlink"/>
@@ -821,7 +874,7 @@
       <w:r>
         <w:t xml:space="preserve"> </w:t>
       </w:r>
-      <w:hyperlink r:id="rId38">
+      <w:hyperlink r:id="rId42">
         <w:r>
           <w:rPr>
             <w:rStyle w:val="Hyperlink"/>
@@ -835,7 +888,7 @@
       <w:r>
         <w:t xml:space="preserve"> </w:t>
       </w:r>
-      <w:hyperlink r:id="rId37">
+      <w:hyperlink r:id="rId36">
         <w:r>
           <w:rPr>
             <w:rStyle w:val="Hyperlink"/>
@@ -849,7 +902,7 @@
       <w:r>
         <w:t xml:space="preserve"> </w:t>
       </w:r>
-      <w:hyperlink r:id="rId33">
+      <w:hyperlink r:id="rId38">
         <w:r>
           <w:rPr>
             <w:rStyle w:val="Hyperlink"/>
@@ -863,7 +916,7 @@
       <w:r>
         <w:t xml:space="preserve"> </w:t>
       </w:r>
-      <w:hyperlink r:id="rId39">
+      <w:hyperlink r:id="rId43">
         <w:r>
           <w:rPr>
             <w:rStyle w:val="Hyperlink"/>
@@ -875,8 +928,8 @@
         <w:t xml:space="preserve">.</w:t>
       </w:r>
     </w:p>
-    <w:bookmarkEnd w:id="40"/>
-    <w:bookmarkStart w:id="41" w:name="technical-info"/>
+    <w:bookmarkEnd w:id="44"/>
+    <w:bookmarkStart w:id="45" w:name="technical-info"/>
     <w:p>
       <w:pPr>
         <w:pStyle w:val="Heading2"/>
@@ -1107,8 +1160,8 @@
         <w:t xml:space="preserve">data/d8/6a/d86a121f36f8e6f081a20803444bc1aa</w:t>
       </w:r>
     </w:p>
-    <w:bookmarkEnd w:id="41"/>
-    <w:bookmarkStart w:id="44" w:name="technical-info-1"/>
+    <w:bookmarkEnd w:id="45"/>
+    <w:bookmarkStart w:id="48" w:name="technical-info-1"/>
     <w:p>
       <w:pPr>
         <w:pStyle w:val="Heading2"/>
@@ -1125,7 +1178,7 @@
         <w:t xml:space="preserve">This part is a technical description that defines this corpus and their associated contents.</w:t>
       </w:r>
     </w:p>
-    <w:bookmarkStart w:id="42" w:name="history"/>
+    <w:bookmarkStart w:id="46" w:name="history"/>
     <w:p>
       <w:pPr>
         <w:pStyle w:val="Heading3"/>
@@ -1370,8 +1423,8 @@
         <w:t xml:space="preserve">&lt;urn:uuid:0659a54f-b713-4f86-a917-5be166a14110&gt; &lt;http://purl.org/pav/hasVersion&gt; &lt;hash://md5/d268444ddf44545c53e6bf4635b3ae57&gt; .</w:t>
       </w:r>
     </w:p>
-    <w:bookmarkEnd w:id="42"/>
-    <w:bookmarkStart w:id="43" w:name="volume"/>
+    <w:bookmarkEnd w:id="46"/>
+    <w:bookmarkStart w:id="47" w:name="volume"/>
     <w:p>
       <w:pPr>
         <w:pStyle w:val="Heading3"/>
@@ -1625,8 +1678,8 @@
         <w:t xml:space="preserve"> | wc -l</w:t>
       </w:r>
     </w:p>
-    <w:bookmarkEnd w:id="43"/>
-    <w:bookmarkEnd w:id="44"/>
+    <w:bookmarkEnd w:id="47"/>
+    <w:bookmarkEnd w:id="48"/>
     <w:sectPr/>
   </w:body>
 </w:document>
@@ -1667,11 +1720,39 @@
         <w:t xml:space="preserve"> </w:t>
       </w:r>
       <w:r>
-        <w:t xml:space="preserve">Poelen, J. H. (2024). A Versioned Literature Corpus derived from Biodiversity Heritage Library hash://md5/53e144641ffded6800dea502a8bb47ed (0.1) [Data set]. Zenodo. https://doi.org/10.5281/zenodo.13377084</w:t>
-      </w:r>
+        <w:t xml:space="preserve">Poelen, J. H. (2024). A Versioned Literature Corpus derived from Biodiversity Heritage Library</w:t>
+      </w:r>
+      <w:r>
+        <w:t xml:space="preserve"> </w:t>
+      </w:r>
+      <w:hyperlink r:id="rId27">
+        <w:r>
+          <w:rPr>
+            <w:rStyle w:val="Hyperlink"/>
+          </w:rPr>
+          <w:t xml:space="preserve">hash://md5/53e144641ffded6800dea502a8bb47ed</w:t>
+        </w:r>
+      </w:hyperlink>
+      <w:r>
+        <w:t xml:space="preserve"> </w:t>
+      </w:r>
+      <w:r>
+        <w:t xml:space="preserve">(0.1) [Data set]. Zenodo.</w:t>
+      </w:r>
+      <w:r>
+        <w:t xml:space="preserve"> </w:t>
+      </w:r>
+      <w:hyperlink r:id="rId28">
+        <w:r>
+          <w:rPr>
+            <w:rStyle w:val="Hyperlink"/>
+          </w:rPr>
+          <w:t xml:space="preserve">https://doi.org/10.5281/zenodo.13377084</w:t>
+        </w:r>
+      </w:hyperlink>
     </w:p>
   </w:footnote>
-  <w:footnote w:id="27">
+  <w:footnote w:id="29">
     <w:p>
       <w:pPr>
         <w:pStyle w:val="FootnoteText"/>
@@ -1705,7 +1786,7 @@
       </w:r>
     </w:p>
   </w:footnote>
-  <w:footnote w:id="28">
+  <w:footnote w:id="30">
     <w:p>
       <w:pPr>
         <w:pStyle w:val="FootnoteText"/>
@@ -1725,7 +1806,7 @@
       <w:r>
         <w:t xml:space="preserve"> </w:t>
       </w:r>
-      <w:hyperlink r:id="rId29">
+      <w:hyperlink r:id="rId31">
         <w:r>
           <w:rPr>
             <w:rStyle w:val="Hyperlink"/>
@@ -1736,12 +1817,17 @@
       <w:r>
         <w:t xml:space="preserve"> </w:t>
       </w:r>
-      <w:r>
-        <w:t xml:space="preserve">hash://sha256/f849c870565f608899f183ca261365dce9c9f1c5441b1c779e0db49df9c2a19d</w:t>
-      </w:r>
+      <w:hyperlink r:id="rId32">
+        <w:r>
+          <w:rPr>
+            <w:rStyle w:val="Hyperlink"/>
+          </w:rPr>
+          <w:t xml:space="preserve">hash://sha256/f849c870565f608899f183ca261365dce9c9f1c5441b1c779e0db49df9c2a19d</w:t>
+        </w:r>
+      </w:hyperlink>
     </w:p>
   </w:footnote>
-  <w:footnote w:id="30">
+  <w:footnote w:id="33">
     <w:p>
       <w:pPr>
         <w:pStyle w:val="FootnoteText"/>
@@ -1761,7 +1847,7 @@
       <w:r>
         <w:t xml:space="preserve"> </w:t>
       </w:r>
-      <w:hyperlink r:id="rId31">
+      <w:hyperlink r:id="rId34">
         <w:r>
           <w:rPr>
             <w:rStyle w:val="Hyperlink"/>

</xml_diff>

<commit_message>
remove duplicate alternate identifiers
</commit_message>
<xml_diff>
--- a/dist/bhl-blr.docx
+++ b/dist/bhl-blr.docx
@@ -490,7 +490,7 @@
         <w:t xml:space="preserve">Proceedings of the United States National Museum</w:t>
       </w:r>
     </w:p>
-    <w:bookmarkStart w:id="44" w:name="example"/>
+    <w:bookmarkStart w:id="43" w:name="example"/>
     <w:p>
       <w:pPr>
         <w:pStyle w:val="Heading2"/>
@@ -874,34 +874,6 @@
       <w:r>
         <w:t xml:space="preserve"> </w:t>
       </w:r>
-      <w:hyperlink r:id="rId42">
-        <w:r>
-          <w:rPr>
-            <w:rStyle w:val="Hyperlink"/>
-          </w:rPr>
-          <w:t xml:space="preserve">urn:lsid:biodiversitylibrary.org:part:71960</w:t>
-        </w:r>
-      </w:hyperlink>
-      <w:r>
-        <w:t xml:space="preserve">,</w:t>
-      </w:r>
-      <w:r>
-        <w:t xml:space="preserve"> </w:t>
-      </w:r>
-      <w:hyperlink r:id="rId36">
-        <w:r>
-          <w:rPr>
-            <w:rStyle w:val="Hyperlink"/>
-          </w:rPr>
-          <w:t xml:space="preserve">https://www.biodiversitylibrary.org/part/71960</w:t>
-        </w:r>
-      </w:hyperlink>
-      <w:r>
-        <w:t xml:space="preserve">,</w:t>
-      </w:r>
-      <w:r>
-        <w:t xml:space="preserve"> </w:t>
-      </w:r>
       <w:hyperlink r:id="rId38">
         <w:r>
           <w:rPr>
@@ -916,7 +888,7 @@
       <w:r>
         <w:t xml:space="preserve"> </w:t>
       </w:r>
-      <w:hyperlink r:id="rId43">
+      <w:hyperlink r:id="rId42">
         <w:r>
           <w:rPr>
             <w:rStyle w:val="Hyperlink"/>
@@ -928,8 +900,240 @@
         <w:t xml:space="preserve">.</w:t>
       </w:r>
     </w:p>
+    <w:bookmarkEnd w:id="43"/>
+    <w:bookmarkStart w:id="44" w:name="technical-info"/>
+    <w:p>
+      <w:pPr>
+        <w:pStyle w:val="Heading2"/>
+      </w:pPr>
+      <w:r>
+        <w:t xml:space="preserve">Technical info</w:t>
+      </w:r>
+    </w:p>
+    <w:p>
+      <w:pPr>
+        <w:pStyle w:val="FirstParagraph"/>
+      </w:pPr>
+      <w:r>
+        <w:t xml:space="preserve">Files included in this publication are:</w:t>
+      </w:r>
+    </w:p>
+    <w:p>
+      <w:pPr>
+        <w:pStyle w:val="BodyText"/>
+      </w:pPr>
+      <w:r>
+        <w:t xml:space="preserve">HEAD - described the signature of this literature corpus as a MD5 hash.</w:t>
+      </w:r>
+    </w:p>
+    <w:p>
+      <w:pPr>
+        <w:pStyle w:val="BodyText"/>
+      </w:pPr>
+      <w:r>
+        <w:t xml:space="preserve">titles.txt - list of a the BHL titles considered in this corpus</w:t>
+      </w:r>
+    </w:p>
+    <w:p>
+      <w:pPr>
+        <w:pStyle w:val="BodyText"/>
+      </w:pPr>
+      <w:r>
+        <w:t xml:space="preserve">items.txt - list of items considered in this corpus</w:t>
+      </w:r>
+    </w:p>
+    <w:p>
+      <w:pPr>
+        <w:pStyle w:val="BodyText"/>
+      </w:pPr>
+      <w:r>
+        <w:t xml:space="preserve">as well as the following files named after the content their contain using the md5 hash algorithm [1]:</w:t>
+      </w:r>
+    </w:p>
+    <w:p>
+      <w:pPr>
+        <w:pStyle w:val="SourceCode"/>
+      </w:pPr>
+      <w:r>
+        <w:rPr>
+          <w:rStyle w:val="VerbatimChar"/>
+        </w:rPr>
+        <w:t xml:space="preserve">data/a4/45/a445e6eb1138710be4b93db45ab7b4a9</w:t>
+      </w:r>
+      <w:r>
+        <w:br/>
+      </w:r>
+      <w:r>
+        <w:rPr>
+          <w:rStyle w:val="VerbatimChar"/>
+        </w:rPr>
+        <w:t xml:space="preserve">data/d2/68/d268444ddf44545c53e6bf4635b3ae57</w:t>
+      </w:r>
+      <w:r>
+        <w:br/>
+      </w:r>
+      <w:r>
+        <w:rPr>
+          <w:rStyle w:val="VerbatimChar"/>
+        </w:rPr>
+        <w:t xml:space="preserve">data/98/fb/98fbf06892fcf919bc2107446147cc4a</w:t>
+      </w:r>
+      <w:r>
+        <w:br/>
+      </w:r>
+      <w:r>
+        <w:rPr>
+          <w:rStyle w:val="VerbatimChar"/>
+        </w:rPr>
+        <w:t xml:space="preserve">data/1f/b7/1fb70a2c683eb7a5545900bc6668950f</w:t>
+      </w:r>
+      <w:r>
+        <w:br/>
+      </w:r>
+      <w:r>
+        <w:rPr>
+          <w:rStyle w:val="VerbatimChar"/>
+        </w:rPr>
+        <w:t xml:space="preserve">data/fe/b6/feb6470b553aa9e104a6d7114a424a05</w:t>
+      </w:r>
+      <w:r>
+        <w:br/>
+      </w:r>
+      <w:r>
+        <w:rPr>
+          <w:rStyle w:val="VerbatimChar"/>
+        </w:rPr>
+        <w:t xml:space="preserve">data/e1/9a/e19ad69093efab2b86c3ca04de8f95ba</w:t>
+      </w:r>
+      <w:r>
+        <w:br/>
+      </w:r>
+      <w:r>
+        <w:rPr>
+          <w:rStyle w:val="VerbatimChar"/>
+        </w:rPr>
+        <w:t xml:space="preserve">data/b9/01/b9014b0b403516b1e852748d72633c7d</w:t>
+      </w:r>
+      <w:r>
+        <w:br/>
+      </w:r>
+      <w:r>
+        <w:rPr>
+          <w:rStyle w:val="VerbatimChar"/>
+        </w:rPr>
+        <w:t xml:space="preserve">data/72/90/7290c3e847ed1d10e47e4fd12188b752</w:t>
+      </w:r>
+      <w:r>
+        <w:br/>
+      </w:r>
+      <w:r>
+        <w:rPr>
+          <w:rStyle w:val="VerbatimChar"/>
+        </w:rPr>
+        <w:t xml:space="preserve">data/63/af/63af62d86d0f3d4d26bfd534bf7282bb</w:t>
+      </w:r>
+      <w:r>
+        <w:br/>
+      </w:r>
+      <w:r>
+        <w:rPr>
+          <w:rStyle w:val="VerbatimChar"/>
+        </w:rPr>
+        <w:t xml:space="preserve">data/01/6c/016c9f11f52e6ce67c7399a4d588c2eb</w:t>
+      </w:r>
+      <w:r>
+        <w:br/>
+      </w:r>
+      <w:r>
+        <w:rPr>
+          <w:rStyle w:val="VerbatimChar"/>
+        </w:rPr>
+        <w:t xml:space="preserve">data/a2/8a/a28a615337c2c187a5d3286923642ad6</w:t>
+      </w:r>
+      <w:r>
+        <w:br/>
+      </w:r>
+      <w:r>
+        <w:rPr>
+          <w:rStyle w:val="VerbatimChar"/>
+        </w:rPr>
+        <w:t xml:space="preserve">data/a2/50/a250d215282393ad43494dd9de11da4a</w:t>
+      </w:r>
+      <w:r>
+        <w:br/>
+      </w:r>
+      <w:r>
+        <w:rPr>
+          <w:rStyle w:val="VerbatimChar"/>
+        </w:rPr>
+        <w:t xml:space="preserve">data/ac/44/ac44c9ac6746a9fe2babaac45ec58860</w:t>
+      </w:r>
+      <w:r>
+        <w:br/>
+      </w:r>
+      <w:r>
+        <w:rPr>
+          <w:rStyle w:val="VerbatimChar"/>
+        </w:rPr>
+        <w:t xml:space="preserve">data/3e/43/3e437559b980d2e88daf3c05ec2f4d77</w:t>
+      </w:r>
+      <w:r>
+        <w:br/>
+      </w:r>
+      <w:r>
+        <w:rPr>
+          <w:rStyle w:val="VerbatimChar"/>
+        </w:rPr>
+        <w:t xml:space="preserve">data/05/02/0502e4ea67c725e22f71aef16b164303</w:t>
+      </w:r>
+      <w:r>
+        <w:br/>
+      </w:r>
+      <w:r>
+        <w:rPr>
+          <w:rStyle w:val="VerbatimChar"/>
+        </w:rPr>
+        <w:t xml:space="preserve">data/53/e1/53e144641ffded6800dea502a8bb47ed</w:t>
+      </w:r>
+      <w:r>
+        <w:br/>
+      </w:r>
+      <w:r>
+        <w:rPr>
+          <w:rStyle w:val="VerbatimChar"/>
+        </w:rPr>
+        <w:t xml:space="preserve">data/b8/55/b855da1ec4dd0600c8fd736a0f413ec2</w:t>
+      </w:r>
+      <w:r>
+        <w:br/>
+      </w:r>
+      <w:r>
+        <w:rPr>
+          <w:rStyle w:val="VerbatimChar"/>
+        </w:rPr>
+        <w:t xml:space="preserve">data/35/2f/352fa9f7e46576462cf7840b2992de0d</w:t>
+      </w:r>
+      <w:r>
+        <w:br/>
+      </w:r>
+      <w:r>
+        <w:rPr>
+          <w:rStyle w:val="VerbatimChar"/>
+        </w:rPr>
+        <w:t xml:space="preserve">data/f2/06/f206133d0b42fc9126e36a30654748ec</w:t>
+      </w:r>
+      <w:r>
+        <w:br/>
+      </w:r>
+      <w:r>
+        <w:rPr>
+          <w:rStyle w:val="VerbatimChar"/>
+        </w:rPr>
+        <w:t xml:space="preserve">data/d8/6a/d86a121f36f8e6f081a20803444bc1aa</w:t>
+      </w:r>
+    </w:p>
     <w:bookmarkEnd w:id="44"/>
-    <w:bookmarkStart w:id="45" w:name="technical-info"/>
+    <w:bookmarkStart w:id="47" w:name="technical-info-1"/>
     <w:p>
       <w:pPr>
         <w:pStyle w:val="Heading2"/>
@@ -943,7 +1147,343 @@
         <w:pStyle w:val="FirstParagraph"/>
       </w:pPr>
       <w:r>
-        <w:t xml:space="preserve">Files included in this publication are:</w:t>
+        <w:t xml:space="preserve">This part is a technical description that defines this corpus and their associated contents.</w:t>
+      </w:r>
+    </w:p>
+    <w:bookmarkStart w:id="45" w:name="history"/>
+    <w:p>
+      <w:pPr>
+        <w:pStyle w:val="Heading3"/>
+      </w:pPr>
+      <w:r>
+        <w:t xml:space="preserve">History</w:t>
+      </w:r>
+    </w:p>
+    <w:p>
+      <w:pPr>
+        <w:pStyle w:val="FirstParagraph"/>
+      </w:pPr>
+      <w:r>
+        <w:t xml:space="preserve">The (version) history of this corpus can be queried by:</w:t>
+      </w:r>
+    </w:p>
+    <w:p>
+      <w:pPr>
+        <w:pStyle w:val="SourceCode"/>
+      </w:pPr>
+      <w:r>
+        <w:rPr>
+          <w:rStyle w:val="VerbatimChar"/>
+        </w:rPr>
+        <w:t xml:space="preserve">preston history\</w:t>
+      </w:r>
+      <w:r>
+        <w:br/>
+      </w:r>
+      <w:r>
+        <w:rPr>
+          <w:rStyle w:val="VerbatimChar"/>
+        </w:rPr>
+        <w:t xml:space="preserve"> --algo md5\</w:t>
+      </w:r>
+      <w:r>
+        <w:br/>
+      </w:r>
+      <w:r>
+        <w:rPr>
+          <w:rStyle w:val="VerbatimChar"/>
+        </w:rPr>
+        <w:t xml:space="preserve"> --anchor hash://md5/53e144641ffded6800dea502a8bb47ed\</w:t>
+      </w:r>
+      <w:r>
+        <w:br/>
+      </w:r>
+      <w:r>
+        <w:rPr>
+          <w:rStyle w:val="VerbatimChar"/>
+        </w:rPr>
+        <w:t xml:space="preserve"> --remotes https://linker.bio,https://zenodo.org</w:t>
+      </w:r>
+    </w:p>
+    <w:p>
+      <w:pPr>
+        <w:pStyle w:val="FirstParagraph"/>
+      </w:pPr>
+      <w:r>
+        <w:t xml:space="preserve">to produce:</w:t>
+      </w:r>
+    </w:p>
+    <w:p>
+      <w:pPr>
+        <w:pStyle w:val="SourceCode"/>
+      </w:pPr>
+      <w:r>
+        <w:rPr>
+          <w:rStyle w:val="VerbatimChar"/>
+        </w:rPr>
+        <w:t xml:space="preserve">&lt;hash://md5/53e144641ffded6800dea502a8bb47ed&gt; &lt;http://www.w3.org/ns/prov#wasDerivedFrom&gt; &lt;hash://md5/b855da1ec4dd0600c8fd736a0f413ec2&gt; .</w:t>
+      </w:r>
+      <w:r>
+        <w:br/>
+      </w:r>
+      <w:r>
+        <w:rPr>
+          <w:rStyle w:val="VerbatimChar"/>
+        </w:rPr>
+        <w:t xml:space="preserve">&lt;hash://md5/b855da1ec4dd0600c8fd736a0f413ec2&gt; &lt;http://www.w3.org/ns/prov#wasDerivedFrom&gt; &lt;hash://md5/7290c3e847ed1d10e47e4fd12188b752&gt; .</w:t>
+      </w:r>
+      <w:r>
+        <w:br/>
+      </w:r>
+      <w:r>
+        <w:rPr>
+          <w:rStyle w:val="VerbatimChar"/>
+        </w:rPr>
+        <w:t xml:space="preserve">&lt;hash://md5/7290c3e847ed1d10e47e4fd12188b752&gt; &lt;http://www.w3.org/ns/prov#wasDerivedFrom&gt; &lt;hash://md5/3e437559b980d2e88daf3c05ec2f4d77&gt; .</w:t>
+      </w:r>
+      <w:r>
+        <w:br/>
+      </w:r>
+      <w:r>
+        <w:rPr>
+          <w:rStyle w:val="VerbatimChar"/>
+        </w:rPr>
+        <w:t xml:space="preserve">&lt;hash://md5/3e437559b980d2e88daf3c05ec2f4d77&gt; &lt;http://www.w3.org/ns/prov#wasDerivedFrom&gt; &lt;hash://md5/352fa9f7e46576462cf7840b2992de0d&gt; .</w:t>
+      </w:r>
+      <w:r>
+        <w:br/>
+      </w:r>
+      <w:r>
+        <w:rPr>
+          <w:rStyle w:val="VerbatimChar"/>
+        </w:rPr>
+        <w:t xml:space="preserve">&lt;hash://md5/352fa9f7e46576462cf7840b2992de0d&gt; &lt;http://www.w3.org/ns/prov#wasDerivedFrom&gt; &lt;hash://md5/ac44c9ac6746a9fe2babaac45ec58860&gt; .</w:t>
+      </w:r>
+      <w:r>
+        <w:br/>
+      </w:r>
+      <w:r>
+        <w:rPr>
+          <w:rStyle w:val="VerbatimChar"/>
+        </w:rPr>
+        <w:t xml:space="preserve">&lt;hash://md5/ac44c9ac6746a9fe2babaac45ec58860&gt; &lt;http://www.w3.org/ns/prov#wasDerivedFrom&gt; &lt;hash://md5/d86a121f36f8e6f081a20803444bc1aa&gt; .</w:t>
+      </w:r>
+      <w:r>
+        <w:br/>
+      </w:r>
+      <w:r>
+        <w:rPr>
+          <w:rStyle w:val="VerbatimChar"/>
+        </w:rPr>
+        <w:t xml:space="preserve">&lt;hash://md5/d86a121f36f8e6f081a20803444bc1aa&gt; &lt;http://www.w3.org/ns/prov#wasDerivedFrom&gt; &lt;hash://md5/1fb70a2c683eb7a5545900bc6668950f&gt; .</w:t>
+      </w:r>
+      <w:r>
+        <w:br/>
+      </w:r>
+      <w:r>
+        <w:rPr>
+          <w:rStyle w:val="VerbatimChar"/>
+        </w:rPr>
+        <w:t xml:space="preserve">&lt;hash://md5/1fb70a2c683eb7a5545900bc6668950f&gt; &lt;http://www.w3.org/ns/prov#wasDerivedFrom&gt; &lt;hash://md5/63af62d86d0f3d4d26bfd534bf7282bb&gt; .</w:t>
+      </w:r>
+      <w:r>
+        <w:br/>
+      </w:r>
+      <w:r>
+        <w:rPr>
+          <w:rStyle w:val="VerbatimChar"/>
+        </w:rPr>
+        <w:t xml:space="preserve">&lt;hash://md5/63af62d86d0f3d4d26bfd534bf7282bb&gt; &lt;http://www.w3.org/ns/prov#wasDerivedFrom&gt; &lt;hash://md5/b9014b0b403516b1e852748d72633c7d&gt; .</w:t>
+      </w:r>
+      <w:r>
+        <w:br/>
+      </w:r>
+      <w:r>
+        <w:rPr>
+          <w:rStyle w:val="VerbatimChar"/>
+        </w:rPr>
+        <w:t xml:space="preserve">&lt;hash://md5/b9014b0b403516b1e852748d72633c7d&gt; &lt;http://www.w3.org/ns/prov#wasDerivedFrom&gt; &lt;hash://md5/f206133d0b42fc9126e36a30654748ec&gt; .</w:t>
+      </w:r>
+      <w:r>
+        <w:br/>
+      </w:r>
+      <w:r>
+        <w:rPr>
+          <w:rStyle w:val="VerbatimChar"/>
+        </w:rPr>
+        <w:t xml:space="preserve">&lt;hash://md5/f206133d0b42fc9126e36a30654748ec&gt; &lt;http://www.w3.org/ns/prov#wasDerivedFrom&gt; &lt;hash://md5/98fbf06892fcf919bc2107446147cc4a&gt; .</w:t>
+      </w:r>
+      <w:r>
+        <w:br/>
+      </w:r>
+      <w:r>
+        <w:rPr>
+          <w:rStyle w:val="VerbatimChar"/>
+        </w:rPr>
+        <w:t xml:space="preserve">&lt;hash://md5/98fbf06892fcf919bc2107446147cc4a&gt; &lt;http://www.w3.org/ns/prov#wasDerivedFrom&gt; &lt;hash://md5/a28a615337c2c187a5d3286923642ad6&gt; .</w:t>
+      </w:r>
+      <w:r>
+        <w:br/>
+      </w:r>
+      <w:r>
+        <w:rPr>
+          <w:rStyle w:val="VerbatimChar"/>
+        </w:rPr>
+        <w:t xml:space="preserve">&lt;hash://md5/a28a615337c2c187a5d3286923642ad6&gt; &lt;http://www.w3.org/ns/prov#wasDerivedFrom&gt; &lt;hash://md5/e19ad69093efab2b86c3ca04de8f95ba&gt; .</w:t>
+      </w:r>
+      <w:r>
+        <w:br/>
+      </w:r>
+      <w:r>
+        <w:rPr>
+          <w:rStyle w:val="VerbatimChar"/>
+        </w:rPr>
+        <w:t xml:space="preserve">&lt;hash://md5/e19ad69093efab2b86c3ca04de8f95ba&gt; &lt;http://www.w3.org/ns/prov#wasDerivedFrom&gt; &lt;hash://md5/feb6470b553aa9e104a6d7114a424a05&gt; .</w:t>
+      </w:r>
+      <w:r>
+        <w:br/>
+      </w:r>
+      <w:r>
+        <w:rPr>
+          <w:rStyle w:val="VerbatimChar"/>
+        </w:rPr>
+        <w:t xml:space="preserve">&lt;hash://md5/feb6470b553aa9e104a6d7114a424a05&gt; &lt;http://www.w3.org/ns/prov#wasDerivedFrom&gt; &lt;hash://md5/a445e6eb1138710be4b93db45ab7b4a9&gt; .</w:t>
+      </w:r>
+      <w:r>
+        <w:br/>
+      </w:r>
+      <w:r>
+        <w:rPr>
+          <w:rStyle w:val="VerbatimChar"/>
+        </w:rPr>
+        <w:t xml:space="preserve">&lt;hash://md5/a445e6eb1138710be4b93db45ab7b4a9&gt; &lt;http://www.w3.org/ns/prov#wasDerivedFrom&gt; &lt;hash://md5/016c9f11f52e6ce67c7399a4d588c2eb&gt; .</w:t>
+      </w:r>
+      <w:r>
+        <w:br/>
+      </w:r>
+      <w:r>
+        <w:rPr>
+          <w:rStyle w:val="VerbatimChar"/>
+        </w:rPr>
+        <w:t xml:space="preserve">&lt;hash://md5/016c9f11f52e6ce67c7399a4d588c2eb&gt; &lt;http://www.w3.org/ns/prov#wasDerivedFrom&gt; &lt;hash://md5/a250d215282393ad43494dd9de11da4a&gt; .</w:t>
+      </w:r>
+      <w:r>
+        <w:br/>
+      </w:r>
+      <w:r>
+        <w:rPr>
+          <w:rStyle w:val="VerbatimChar"/>
+        </w:rPr>
+        <w:t xml:space="preserve">&lt;hash://md5/a250d215282393ad43494dd9de11da4a&gt; &lt;http://www.w3.org/ns/prov#wasDerivedFrom&gt; &lt;hash://md5/0502e4ea67c725e22f71aef16b164303&gt; .</w:t>
+      </w:r>
+      <w:r>
+        <w:br/>
+      </w:r>
+      <w:r>
+        <w:rPr>
+          <w:rStyle w:val="VerbatimChar"/>
+        </w:rPr>
+        <w:t xml:space="preserve">&lt;hash://md5/0502e4ea67c725e22f71aef16b164303&gt; &lt;http://www.w3.org/ns/prov#wasDerivedFrom&gt; &lt;hash://md5/d268444ddf44545c53e6bf4635b3ae57&gt; .</w:t>
+      </w:r>
+      <w:r>
+        <w:br/>
+      </w:r>
+      <w:r>
+        <w:rPr>
+          <w:rStyle w:val="VerbatimChar"/>
+        </w:rPr>
+        <w:t xml:space="preserve">&lt;urn:uuid:0659a54f-b713-4f86-a917-5be166a14110&gt; &lt;http://purl.org/pav/hasVersion&gt; &lt;hash://md5/d268444ddf44545c53e6bf4635b3ae57&gt; .</w:t>
+      </w:r>
+    </w:p>
+    <w:bookmarkEnd w:id="45"/>
+    <w:bookmarkStart w:id="46" w:name="volume"/>
+    <w:p>
+      <w:pPr>
+        <w:pStyle w:val="Heading3"/>
+      </w:pPr>
+      <w:r>
+        <w:t xml:space="preserve">Volume</w:t>
+      </w:r>
+    </w:p>
+    <w:p>
+      <w:pPr>
+        <w:pStyle w:val="FirstParagraph"/>
+      </w:pPr>
+      <w:r>
+        <w:t xml:space="preserve">The total volume of this corpus can be estimated using</w:t>
+      </w:r>
+    </w:p>
+    <w:p>
+      <w:pPr>
+        <w:pStyle w:val="SourceCode"/>
+      </w:pPr>
+      <w:r>
+        <w:rPr>
+          <w:rStyle w:val="VerbatimChar"/>
+        </w:rPr>
+        <w:t xml:space="preserve">preston ls\</w:t>
+      </w:r>
+      <w:r>
+        <w:br/>
+      </w:r>
+      <w:r>
+        <w:rPr>
+          <w:rStyle w:val="VerbatimChar"/>
+        </w:rPr>
+        <w:t xml:space="preserve"> --algo md5\</w:t>
+      </w:r>
+      <w:r>
+        <w:br/>
+      </w:r>
+      <w:r>
+        <w:rPr>
+          <w:rStyle w:val="VerbatimChar"/>
+        </w:rPr>
+        <w:t xml:space="preserve"> --anchor hash://md5/53e144641ffded6800dea502a8bb47ed\</w:t>
+      </w:r>
+      <w:r>
+        <w:br/>
+      </w:r>
+      <w:r>
+        <w:rPr>
+          <w:rStyle w:val="VerbatimChar"/>
+        </w:rPr>
+        <w:t xml:space="preserve"> --remotes https://linker.bio,https://zenodo.org</w:t>
+      </w:r>
+      <w:r>
+        <w:br/>
+      </w:r>
+      <w:r>
+        <w:rPr>
+          <w:rStyle w:val="VerbatimChar"/>
+        </w:rPr>
+        <w:t xml:space="preserve"> | preston cat\</w:t>
+      </w:r>
+      <w:r>
+        <w:br/>
+      </w:r>
+      <w:r>
+        <w:rPr>
+          <w:rStyle w:val="VerbatimChar"/>
+        </w:rPr>
+        <w:t xml:space="preserve"> | pv\</w:t>
+      </w:r>
+      <w:r>
+        <w:br/>
+      </w:r>
+      <w:r>
+        <w:rPr>
+          <w:rStyle w:val="VerbatimChar"/>
+        </w:rPr>
+        <w:t xml:space="preserve"> &gt; /dev/null</w:t>
+      </w:r>
+    </w:p>
+    <w:p>
+      <w:pPr>
+        <w:pStyle w:val="FirstParagraph"/>
+      </w:pPr>
+      <w:r>
+        <w:t xml:space="preserve">to produce:</w:t>
       </w:r>
     </w:p>
     <w:p>
@@ -951,31 +1491,7 @@
         <w:pStyle w:val="BodyText"/>
       </w:pPr>
       <w:r>
-        <w:t xml:space="preserve">HEAD - described the signature of this literature corpus as a MD5 hash.</w:t>
-      </w:r>
-    </w:p>
-    <w:p>
-      <w:pPr>
-        <w:pStyle w:val="BodyText"/>
-      </w:pPr>
-      <w:r>
-        <w:t xml:space="preserve">titles.txt - list of a the BHL titles considered in this corpus</w:t>
-      </w:r>
-    </w:p>
-    <w:p>
-      <w:pPr>
-        <w:pStyle w:val="BodyText"/>
-      </w:pPr>
-      <w:r>
-        <w:t xml:space="preserve">items.txt - list of items considered in this corpus</w:t>
-      </w:r>
-    </w:p>
-    <w:p>
-      <w:pPr>
-        <w:pStyle w:val="BodyText"/>
-      </w:pPr>
-      <w:r>
-        <w:t xml:space="preserve">as well as the following files named after the content their contain using the md5 hash algorithm [1]:</w:t>
+        <w:t xml:space="preserve">Also, the number of pdfs associated with content referenced in the corpus can be queried using</w:t>
       </w:r>
     </w:p>
     <w:p>
@@ -986,188 +1502,70 @@
         <w:rPr>
           <w:rStyle w:val="VerbatimChar"/>
         </w:rPr>
-        <w:t xml:space="preserve">data/a4/45/a445e6eb1138710be4b93db45ab7b4a9</w:t>
-      </w:r>
-      <w:r>
-        <w:br/>
-      </w:r>
-      <w:r>
-        <w:rPr>
-          <w:rStyle w:val="VerbatimChar"/>
-        </w:rPr>
-        <w:t xml:space="preserve">data/d2/68/d268444ddf44545c53e6bf4635b3ae57</w:t>
-      </w:r>
-      <w:r>
-        <w:br/>
-      </w:r>
-      <w:r>
-        <w:rPr>
-          <w:rStyle w:val="VerbatimChar"/>
-        </w:rPr>
-        <w:t xml:space="preserve">data/98/fb/98fbf06892fcf919bc2107446147cc4a</w:t>
-      </w:r>
-      <w:r>
-        <w:br/>
-      </w:r>
-      <w:r>
-        <w:rPr>
-          <w:rStyle w:val="VerbatimChar"/>
-        </w:rPr>
-        <w:t xml:space="preserve">data/1f/b7/1fb70a2c683eb7a5545900bc6668950f</w:t>
-      </w:r>
-      <w:r>
-        <w:br/>
-      </w:r>
-      <w:r>
-        <w:rPr>
-          <w:rStyle w:val="VerbatimChar"/>
-        </w:rPr>
-        <w:t xml:space="preserve">data/fe/b6/feb6470b553aa9e104a6d7114a424a05</w:t>
-      </w:r>
-      <w:r>
-        <w:br/>
-      </w:r>
-      <w:r>
-        <w:rPr>
-          <w:rStyle w:val="VerbatimChar"/>
-        </w:rPr>
-        <w:t xml:space="preserve">data/e1/9a/e19ad69093efab2b86c3ca04de8f95ba</w:t>
-      </w:r>
-      <w:r>
-        <w:br/>
-      </w:r>
-      <w:r>
-        <w:rPr>
-          <w:rStyle w:val="VerbatimChar"/>
-        </w:rPr>
-        <w:t xml:space="preserve">data/b9/01/b9014b0b403516b1e852748d72633c7d</w:t>
-      </w:r>
-      <w:r>
-        <w:br/>
-      </w:r>
-      <w:r>
-        <w:rPr>
-          <w:rStyle w:val="VerbatimChar"/>
-        </w:rPr>
-        <w:t xml:space="preserve">data/72/90/7290c3e847ed1d10e47e4fd12188b752</w:t>
-      </w:r>
-      <w:r>
-        <w:br/>
-      </w:r>
-      <w:r>
-        <w:rPr>
-          <w:rStyle w:val="VerbatimChar"/>
-        </w:rPr>
-        <w:t xml:space="preserve">data/63/af/63af62d86d0f3d4d26bfd534bf7282bb</w:t>
-      </w:r>
-      <w:r>
-        <w:br/>
-      </w:r>
-      <w:r>
-        <w:rPr>
-          <w:rStyle w:val="VerbatimChar"/>
-        </w:rPr>
-        <w:t xml:space="preserve">data/01/6c/016c9f11f52e6ce67c7399a4d588c2eb</w:t>
-      </w:r>
-      <w:r>
-        <w:br/>
-      </w:r>
-      <w:r>
-        <w:rPr>
-          <w:rStyle w:val="VerbatimChar"/>
-        </w:rPr>
-        <w:t xml:space="preserve">data/a2/8a/a28a615337c2c187a5d3286923642ad6</w:t>
-      </w:r>
-      <w:r>
-        <w:br/>
-      </w:r>
-      <w:r>
-        <w:rPr>
-          <w:rStyle w:val="VerbatimChar"/>
-        </w:rPr>
-        <w:t xml:space="preserve">data/a2/50/a250d215282393ad43494dd9de11da4a</w:t>
-      </w:r>
-      <w:r>
-        <w:br/>
-      </w:r>
-      <w:r>
-        <w:rPr>
-          <w:rStyle w:val="VerbatimChar"/>
-        </w:rPr>
-        <w:t xml:space="preserve">data/ac/44/ac44c9ac6746a9fe2babaac45ec58860</w:t>
-      </w:r>
-      <w:r>
-        <w:br/>
-      </w:r>
-      <w:r>
-        <w:rPr>
-          <w:rStyle w:val="VerbatimChar"/>
-        </w:rPr>
-        <w:t xml:space="preserve">data/3e/43/3e437559b980d2e88daf3c05ec2f4d77</w:t>
-      </w:r>
-      <w:r>
-        <w:br/>
-      </w:r>
-      <w:r>
-        <w:rPr>
-          <w:rStyle w:val="VerbatimChar"/>
-        </w:rPr>
-        <w:t xml:space="preserve">data/05/02/0502e4ea67c725e22f71aef16b164303</w:t>
-      </w:r>
-      <w:r>
-        <w:br/>
-      </w:r>
-      <w:r>
-        <w:rPr>
-          <w:rStyle w:val="VerbatimChar"/>
-        </w:rPr>
-        <w:t xml:space="preserve">data/53/e1/53e144641ffded6800dea502a8bb47ed</w:t>
-      </w:r>
-      <w:r>
-        <w:br/>
-      </w:r>
-      <w:r>
-        <w:rPr>
-          <w:rStyle w:val="VerbatimChar"/>
-        </w:rPr>
-        <w:t xml:space="preserve">data/b8/55/b855da1ec4dd0600c8fd736a0f413ec2</w:t>
-      </w:r>
-      <w:r>
-        <w:br/>
-      </w:r>
-      <w:r>
-        <w:rPr>
-          <w:rStyle w:val="VerbatimChar"/>
-        </w:rPr>
-        <w:t xml:space="preserve">data/35/2f/352fa9f7e46576462cf7840b2992de0d</w:t>
-      </w:r>
-      <w:r>
-        <w:br/>
-      </w:r>
-      <w:r>
-        <w:rPr>
-          <w:rStyle w:val="VerbatimChar"/>
-        </w:rPr>
-        <w:t xml:space="preserve">data/f2/06/f206133d0b42fc9126e36a30654748ec</w:t>
-      </w:r>
-      <w:r>
-        <w:br/>
-      </w:r>
-      <w:r>
-        <w:rPr>
-          <w:rStyle w:val="VerbatimChar"/>
-        </w:rPr>
-        <w:t xml:space="preserve">data/d8/6a/d86a121f36f8e6f081a20803444bc1aa</w:t>
-      </w:r>
-    </w:p>
-    <w:bookmarkEnd w:id="45"/>
-    <w:bookmarkStart w:id="48" w:name="technical-info-1"/>
-    <w:p>
-      <w:pPr>
-        <w:pStyle w:val="Heading2"/>
-      </w:pPr>
-      <w:r>
-        <w:t xml:space="preserve">Technical info</w:t>
+        <w:t xml:space="preserve">preston ls\</w:t>
+      </w:r>
+      <w:r>
+        <w:br/>
+      </w:r>
+      <w:r>
+        <w:rPr>
+          <w:rStyle w:val="VerbatimChar"/>
+        </w:rPr>
+        <w:t xml:space="preserve"> --algo md5\</w:t>
+      </w:r>
+      <w:r>
+        <w:br/>
+      </w:r>
+      <w:r>
+        <w:rPr>
+          <w:rStyle w:val="VerbatimChar"/>
+        </w:rPr>
+        <w:t xml:space="preserve"> --anchor hash://md5/53e144641ffded6800dea502a8bb47ed\</w:t>
+      </w:r>
+      <w:r>
+        <w:br/>
+      </w:r>
+      <w:r>
+        <w:rPr>
+          <w:rStyle w:val="VerbatimChar"/>
+        </w:rPr>
+        <w:t xml:space="preserve"> --remotes https://linker.bio,https://zenodo.org</w:t>
+      </w:r>
+      <w:r>
+        <w:br/>
+      </w:r>
+      <w:r>
+        <w:rPr>
+          <w:rStyle w:val="VerbatimChar"/>
+        </w:rPr>
+        <w:t xml:space="preserve"> | grep hasVersion\</w:t>
+      </w:r>
+      <w:r>
+        <w:br/>
+      </w:r>
+      <w:r>
+        <w:rPr>
+          <w:rStyle w:val="VerbatimChar"/>
+        </w:rPr>
+        <w:t xml:space="preserve"> | grep partpdf\</w:t>
+      </w:r>
+      <w:r>
+        <w:br/>
+      </w:r>
+      <w:r>
+        <w:rPr>
+          <w:rStyle w:val="VerbatimChar"/>
+        </w:rPr>
+        <w:t xml:space="preserve"> | grep -v well-known\</w:t>
+      </w:r>
+      <w:r>
+        <w:br/>
+      </w:r>
+      <w:r>
+        <w:rPr>
+          <w:rStyle w:val="VerbatimChar"/>
+        </w:rPr>
+        <w:t xml:space="preserve"> | wc -l</w:t>
       </w:r>
     </w:p>
     <w:p>
@@ -1175,24 +1573,7 @@
         <w:pStyle w:val="FirstParagraph"/>
       </w:pPr>
       <w:r>
-        <w:t xml:space="preserve">This part is a technical description that defines this corpus and their associated contents.</w:t>
-      </w:r>
-    </w:p>
-    <w:bookmarkStart w:id="46" w:name="history"/>
-    <w:p>
-      <w:pPr>
-        <w:pStyle w:val="Heading3"/>
-      </w:pPr>
-      <w:r>
-        <w:t xml:space="preserve">History</w:t>
-      </w:r>
-    </w:p>
-    <w:p>
-      <w:pPr>
-        <w:pStyle w:val="FirstParagraph"/>
-      </w:pPr>
-      <w:r>
-        <w:t xml:space="preserve">The (version) history of this corpus can be queried by:</w:t>
+        <w:t xml:space="preserve">to produce 32320 items, or over 30k tracked pdfs. Note also that out of a total of 32739 items, pdf content related to 419 items failed to be retrieved. This number can be estimated using:</w:t>
       </w:r>
     </w:p>
     <w:p>
@@ -1203,7 +1584,7 @@
         <w:rPr>
           <w:rStyle w:val="VerbatimChar"/>
         </w:rPr>
-        <w:t xml:space="preserve">preston history\</w:t>
+        <w:t xml:space="preserve">preston ls\</w:t>
       </w:r>
       <w:r>
         <w:br/>
@@ -1232,454 +1613,45 @@
         </w:rPr>
         <w:t xml:space="preserve"> --remotes https://linker.bio,https://zenodo.org</w:t>
       </w:r>
-    </w:p>
-    <w:p>
-      <w:pPr>
-        <w:pStyle w:val="FirstParagraph"/>
-      </w:pPr>
-      <w:r>
-        <w:t xml:space="preserve">to produce:</w:t>
-      </w:r>
-    </w:p>
-    <w:p>
-      <w:pPr>
-        <w:pStyle w:val="SourceCode"/>
-      </w:pPr>
-      <w:r>
-        <w:rPr>
-          <w:rStyle w:val="VerbatimChar"/>
-        </w:rPr>
-        <w:t xml:space="preserve">&lt;hash://md5/53e144641ffded6800dea502a8bb47ed&gt; &lt;http://www.w3.org/ns/prov#wasDerivedFrom&gt; &lt;hash://md5/b855da1ec4dd0600c8fd736a0f413ec2&gt; .</w:t>
-      </w:r>
-      <w:r>
-        <w:br/>
-      </w:r>
-      <w:r>
-        <w:rPr>
-          <w:rStyle w:val="VerbatimChar"/>
-        </w:rPr>
-        <w:t xml:space="preserve">&lt;hash://md5/b855da1ec4dd0600c8fd736a0f413ec2&gt; &lt;http://www.w3.org/ns/prov#wasDerivedFrom&gt; &lt;hash://md5/7290c3e847ed1d10e47e4fd12188b752&gt; .</w:t>
-      </w:r>
-      <w:r>
-        <w:br/>
-      </w:r>
-      <w:r>
-        <w:rPr>
-          <w:rStyle w:val="VerbatimChar"/>
-        </w:rPr>
-        <w:t xml:space="preserve">&lt;hash://md5/7290c3e847ed1d10e47e4fd12188b752&gt; &lt;http://www.w3.org/ns/prov#wasDerivedFrom&gt; &lt;hash://md5/3e437559b980d2e88daf3c05ec2f4d77&gt; .</w:t>
-      </w:r>
-      <w:r>
-        <w:br/>
-      </w:r>
-      <w:r>
-        <w:rPr>
-          <w:rStyle w:val="VerbatimChar"/>
-        </w:rPr>
-        <w:t xml:space="preserve">&lt;hash://md5/3e437559b980d2e88daf3c05ec2f4d77&gt; &lt;http://www.w3.org/ns/prov#wasDerivedFrom&gt; &lt;hash://md5/352fa9f7e46576462cf7840b2992de0d&gt; .</w:t>
-      </w:r>
-      <w:r>
-        <w:br/>
-      </w:r>
-      <w:r>
-        <w:rPr>
-          <w:rStyle w:val="VerbatimChar"/>
-        </w:rPr>
-        <w:t xml:space="preserve">&lt;hash://md5/352fa9f7e46576462cf7840b2992de0d&gt; &lt;http://www.w3.org/ns/prov#wasDerivedFrom&gt; &lt;hash://md5/ac44c9ac6746a9fe2babaac45ec58860&gt; .</w:t>
-      </w:r>
-      <w:r>
-        <w:br/>
-      </w:r>
-      <w:r>
-        <w:rPr>
-          <w:rStyle w:val="VerbatimChar"/>
-        </w:rPr>
-        <w:t xml:space="preserve">&lt;hash://md5/ac44c9ac6746a9fe2babaac45ec58860&gt; &lt;http://www.w3.org/ns/prov#wasDerivedFrom&gt; &lt;hash://md5/d86a121f36f8e6f081a20803444bc1aa&gt; .</w:t>
-      </w:r>
-      <w:r>
-        <w:br/>
-      </w:r>
-      <w:r>
-        <w:rPr>
-          <w:rStyle w:val="VerbatimChar"/>
-        </w:rPr>
-        <w:t xml:space="preserve">&lt;hash://md5/d86a121f36f8e6f081a20803444bc1aa&gt; &lt;http://www.w3.org/ns/prov#wasDerivedFrom&gt; &lt;hash://md5/1fb70a2c683eb7a5545900bc6668950f&gt; .</w:t>
-      </w:r>
-      <w:r>
-        <w:br/>
-      </w:r>
-      <w:r>
-        <w:rPr>
-          <w:rStyle w:val="VerbatimChar"/>
-        </w:rPr>
-        <w:t xml:space="preserve">&lt;hash://md5/1fb70a2c683eb7a5545900bc6668950f&gt; &lt;http://www.w3.org/ns/prov#wasDerivedFrom&gt; &lt;hash://md5/63af62d86d0f3d4d26bfd534bf7282bb&gt; .</w:t>
-      </w:r>
-      <w:r>
-        <w:br/>
-      </w:r>
-      <w:r>
-        <w:rPr>
-          <w:rStyle w:val="VerbatimChar"/>
-        </w:rPr>
-        <w:t xml:space="preserve">&lt;hash://md5/63af62d86d0f3d4d26bfd534bf7282bb&gt; &lt;http://www.w3.org/ns/prov#wasDerivedFrom&gt; &lt;hash://md5/b9014b0b403516b1e852748d72633c7d&gt; .</w:t>
-      </w:r>
-      <w:r>
-        <w:br/>
-      </w:r>
-      <w:r>
-        <w:rPr>
-          <w:rStyle w:val="VerbatimChar"/>
-        </w:rPr>
-        <w:t xml:space="preserve">&lt;hash://md5/b9014b0b403516b1e852748d72633c7d&gt; &lt;http://www.w3.org/ns/prov#wasDerivedFrom&gt; &lt;hash://md5/f206133d0b42fc9126e36a30654748ec&gt; .</w:t>
-      </w:r>
-      <w:r>
-        <w:br/>
-      </w:r>
-      <w:r>
-        <w:rPr>
-          <w:rStyle w:val="VerbatimChar"/>
-        </w:rPr>
-        <w:t xml:space="preserve">&lt;hash://md5/f206133d0b42fc9126e36a30654748ec&gt; &lt;http://www.w3.org/ns/prov#wasDerivedFrom&gt; &lt;hash://md5/98fbf06892fcf919bc2107446147cc4a&gt; .</w:t>
-      </w:r>
-      <w:r>
-        <w:br/>
-      </w:r>
-      <w:r>
-        <w:rPr>
-          <w:rStyle w:val="VerbatimChar"/>
-        </w:rPr>
-        <w:t xml:space="preserve">&lt;hash://md5/98fbf06892fcf919bc2107446147cc4a&gt; &lt;http://www.w3.org/ns/prov#wasDerivedFrom&gt; &lt;hash://md5/a28a615337c2c187a5d3286923642ad6&gt; .</w:t>
-      </w:r>
-      <w:r>
-        <w:br/>
-      </w:r>
-      <w:r>
-        <w:rPr>
-          <w:rStyle w:val="VerbatimChar"/>
-        </w:rPr>
-        <w:t xml:space="preserve">&lt;hash://md5/a28a615337c2c187a5d3286923642ad6&gt; &lt;http://www.w3.org/ns/prov#wasDerivedFrom&gt; &lt;hash://md5/e19ad69093efab2b86c3ca04de8f95ba&gt; .</w:t>
-      </w:r>
-      <w:r>
-        <w:br/>
-      </w:r>
-      <w:r>
-        <w:rPr>
-          <w:rStyle w:val="VerbatimChar"/>
-        </w:rPr>
-        <w:t xml:space="preserve">&lt;hash://md5/e19ad69093efab2b86c3ca04de8f95ba&gt; &lt;http://www.w3.org/ns/prov#wasDerivedFrom&gt; &lt;hash://md5/feb6470b553aa9e104a6d7114a424a05&gt; .</w:t>
-      </w:r>
-      <w:r>
-        <w:br/>
-      </w:r>
-      <w:r>
-        <w:rPr>
-          <w:rStyle w:val="VerbatimChar"/>
-        </w:rPr>
-        <w:t xml:space="preserve">&lt;hash://md5/feb6470b553aa9e104a6d7114a424a05&gt; &lt;http://www.w3.org/ns/prov#wasDerivedFrom&gt; &lt;hash://md5/a445e6eb1138710be4b93db45ab7b4a9&gt; .</w:t>
-      </w:r>
-      <w:r>
-        <w:br/>
-      </w:r>
-      <w:r>
-        <w:rPr>
-          <w:rStyle w:val="VerbatimChar"/>
-        </w:rPr>
-        <w:t xml:space="preserve">&lt;hash://md5/a445e6eb1138710be4b93db45ab7b4a9&gt; &lt;http://www.w3.org/ns/prov#wasDerivedFrom&gt; &lt;hash://md5/016c9f11f52e6ce67c7399a4d588c2eb&gt; .</w:t>
-      </w:r>
-      <w:r>
-        <w:br/>
-      </w:r>
-      <w:r>
-        <w:rPr>
-          <w:rStyle w:val="VerbatimChar"/>
-        </w:rPr>
-        <w:t xml:space="preserve">&lt;hash://md5/016c9f11f52e6ce67c7399a4d588c2eb&gt; &lt;http://www.w3.org/ns/prov#wasDerivedFrom&gt; &lt;hash://md5/a250d215282393ad43494dd9de11da4a&gt; .</w:t>
-      </w:r>
-      <w:r>
-        <w:br/>
-      </w:r>
-      <w:r>
-        <w:rPr>
-          <w:rStyle w:val="VerbatimChar"/>
-        </w:rPr>
-        <w:t xml:space="preserve">&lt;hash://md5/a250d215282393ad43494dd9de11da4a&gt; &lt;http://www.w3.org/ns/prov#wasDerivedFrom&gt; &lt;hash://md5/0502e4ea67c725e22f71aef16b164303&gt; .</w:t>
-      </w:r>
-      <w:r>
-        <w:br/>
-      </w:r>
-      <w:r>
-        <w:rPr>
-          <w:rStyle w:val="VerbatimChar"/>
-        </w:rPr>
-        <w:t xml:space="preserve">&lt;hash://md5/0502e4ea67c725e22f71aef16b164303&gt; &lt;http://www.w3.org/ns/prov#wasDerivedFrom&gt; &lt;hash://md5/d268444ddf44545c53e6bf4635b3ae57&gt; .</w:t>
-      </w:r>
-      <w:r>
-        <w:br/>
-      </w:r>
-      <w:r>
-        <w:rPr>
-          <w:rStyle w:val="VerbatimChar"/>
-        </w:rPr>
-        <w:t xml:space="preserve">&lt;urn:uuid:0659a54f-b713-4f86-a917-5be166a14110&gt; &lt;http://purl.org/pav/hasVersion&gt; &lt;hash://md5/d268444ddf44545c53e6bf4635b3ae57&gt; .</w:t>
+      <w:r>
+        <w:br/>
+      </w:r>
+      <w:r>
+        <w:rPr>
+          <w:rStyle w:val="VerbatimChar"/>
+        </w:rPr>
+        <w:t xml:space="preserve"> | grep hasVersion\</w:t>
+      </w:r>
+      <w:r>
+        <w:br/>
+      </w:r>
+      <w:r>
+        <w:rPr>
+          <w:rStyle w:val="VerbatimChar"/>
+        </w:rPr>
+        <w:t xml:space="preserve"> | grep partpdf\</w:t>
+      </w:r>
+      <w:r>
+        <w:br/>
+      </w:r>
+      <w:r>
+        <w:rPr>
+          <w:rStyle w:val="VerbatimChar"/>
+        </w:rPr>
+        <w:t xml:space="preserve"> | grep well-known\</w:t>
+      </w:r>
+      <w:r>
+        <w:br/>
+      </w:r>
+      <w:r>
+        <w:rPr>
+          <w:rStyle w:val="VerbatimChar"/>
+        </w:rPr>
+        <w:t xml:space="preserve"> | wc -l</w:t>
       </w:r>
     </w:p>
     <w:bookmarkEnd w:id="46"/>
-    <w:bookmarkStart w:id="47" w:name="volume"/>
-    <w:p>
-      <w:pPr>
-        <w:pStyle w:val="Heading3"/>
-      </w:pPr>
-      <w:r>
-        <w:t xml:space="preserve">Volume</w:t>
-      </w:r>
-    </w:p>
-    <w:p>
-      <w:pPr>
-        <w:pStyle w:val="FirstParagraph"/>
-      </w:pPr>
-      <w:r>
-        <w:t xml:space="preserve">The total volume of this corpus can be estimated using</w:t>
-      </w:r>
-    </w:p>
-    <w:p>
-      <w:pPr>
-        <w:pStyle w:val="SourceCode"/>
-      </w:pPr>
-      <w:r>
-        <w:rPr>
-          <w:rStyle w:val="VerbatimChar"/>
-        </w:rPr>
-        <w:t xml:space="preserve">preston ls\</w:t>
-      </w:r>
-      <w:r>
-        <w:br/>
-      </w:r>
-      <w:r>
-        <w:rPr>
-          <w:rStyle w:val="VerbatimChar"/>
-        </w:rPr>
-        <w:t xml:space="preserve"> --algo md5\</w:t>
-      </w:r>
-      <w:r>
-        <w:br/>
-      </w:r>
-      <w:r>
-        <w:rPr>
-          <w:rStyle w:val="VerbatimChar"/>
-        </w:rPr>
-        <w:t xml:space="preserve"> --anchor hash://md5/53e144641ffded6800dea502a8bb47ed\</w:t>
-      </w:r>
-      <w:r>
-        <w:br/>
-      </w:r>
-      <w:r>
-        <w:rPr>
-          <w:rStyle w:val="VerbatimChar"/>
-        </w:rPr>
-        <w:t xml:space="preserve"> --remotes https://linker.bio,https://zenodo.org</w:t>
-      </w:r>
-      <w:r>
-        <w:br/>
-      </w:r>
-      <w:r>
-        <w:rPr>
-          <w:rStyle w:val="VerbatimChar"/>
-        </w:rPr>
-        <w:t xml:space="preserve"> | preston cat\</w:t>
-      </w:r>
-      <w:r>
-        <w:br/>
-      </w:r>
-      <w:r>
-        <w:rPr>
-          <w:rStyle w:val="VerbatimChar"/>
-        </w:rPr>
-        <w:t xml:space="preserve"> | pv\</w:t>
-      </w:r>
-      <w:r>
-        <w:br/>
-      </w:r>
-      <w:r>
-        <w:rPr>
-          <w:rStyle w:val="VerbatimChar"/>
-        </w:rPr>
-        <w:t xml:space="preserve"> &gt; /dev/null</w:t>
-      </w:r>
-    </w:p>
-    <w:p>
-      <w:pPr>
-        <w:pStyle w:val="FirstParagraph"/>
-      </w:pPr>
-      <w:r>
-        <w:t xml:space="preserve">to produce:</w:t>
-      </w:r>
-    </w:p>
-    <w:p>
-      <w:pPr>
-        <w:pStyle w:val="BodyText"/>
-      </w:pPr>
-      <w:r>
-        <w:t xml:space="preserve">Also, the number of pdfs associated with content referenced in the corpus can be queried using</w:t>
-      </w:r>
-    </w:p>
-    <w:p>
-      <w:pPr>
-        <w:pStyle w:val="SourceCode"/>
-      </w:pPr>
-      <w:r>
-        <w:rPr>
-          <w:rStyle w:val="VerbatimChar"/>
-        </w:rPr>
-        <w:t xml:space="preserve">preston ls\</w:t>
-      </w:r>
-      <w:r>
-        <w:br/>
-      </w:r>
-      <w:r>
-        <w:rPr>
-          <w:rStyle w:val="VerbatimChar"/>
-        </w:rPr>
-        <w:t xml:space="preserve"> --algo md5\</w:t>
-      </w:r>
-      <w:r>
-        <w:br/>
-      </w:r>
-      <w:r>
-        <w:rPr>
-          <w:rStyle w:val="VerbatimChar"/>
-        </w:rPr>
-        <w:t xml:space="preserve"> --anchor hash://md5/53e144641ffded6800dea502a8bb47ed\</w:t>
-      </w:r>
-      <w:r>
-        <w:br/>
-      </w:r>
-      <w:r>
-        <w:rPr>
-          <w:rStyle w:val="VerbatimChar"/>
-        </w:rPr>
-        <w:t xml:space="preserve"> --remotes https://linker.bio,https://zenodo.org</w:t>
-      </w:r>
-      <w:r>
-        <w:br/>
-      </w:r>
-      <w:r>
-        <w:rPr>
-          <w:rStyle w:val="VerbatimChar"/>
-        </w:rPr>
-        <w:t xml:space="preserve"> | grep hasVersion\</w:t>
-      </w:r>
-      <w:r>
-        <w:br/>
-      </w:r>
-      <w:r>
-        <w:rPr>
-          <w:rStyle w:val="VerbatimChar"/>
-        </w:rPr>
-        <w:t xml:space="preserve"> | grep partpdf\</w:t>
-      </w:r>
-      <w:r>
-        <w:br/>
-      </w:r>
-      <w:r>
-        <w:rPr>
-          <w:rStyle w:val="VerbatimChar"/>
-        </w:rPr>
-        <w:t xml:space="preserve"> | grep -v well-known\</w:t>
-      </w:r>
-      <w:r>
-        <w:br/>
-      </w:r>
-      <w:r>
-        <w:rPr>
-          <w:rStyle w:val="VerbatimChar"/>
-        </w:rPr>
-        <w:t xml:space="preserve"> | wc -l</w:t>
-      </w:r>
-    </w:p>
-    <w:p>
-      <w:pPr>
-        <w:pStyle w:val="FirstParagraph"/>
-      </w:pPr>
-      <w:r>
-        <w:t xml:space="preserve">to produce 32320 items, or over 30k tracked pdfs. Note also that out of a total of 32739 items, pdf content related to 419 items failed to be retrieved. This number can be estimated using:</w:t>
-      </w:r>
-    </w:p>
-    <w:p>
-      <w:pPr>
-        <w:pStyle w:val="SourceCode"/>
-      </w:pPr>
-      <w:r>
-        <w:rPr>
-          <w:rStyle w:val="VerbatimChar"/>
-        </w:rPr>
-        <w:t xml:space="preserve">preston ls\</w:t>
-      </w:r>
-      <w:r>
-        <w:br/>
-      </w:r>
-      <w:r>
-        <w:rPr>
-          <w:rStyle w:val="VerbatimChar"/>
-        </w:rPr>
-        <w:t xml:space="preserve"> --algo md5\</w:t>
-      </w:r>
-      <w:r>
-        <w:br/>
-      </w:r>
-      <w:r>
-        <w:rPr>
-          <w:rStyle w:val="VerbatimChar"/>
-        </w:rPr>
-        <w:t xml:space="preserve"> --anchor hash://md5/53e144641ffded6800dea502a8bb47ed\</w:t>
-      </w:r>
-      <w:r>
-        <w:br/>
-      </w:r>
-      <w:r>
-        <w:rPr>
-          <w:rStyle w:val="VerbatimChar"/>
-        </w:rPr>
-        <w:t xml:space="preserve"> --remotes https://linker.bio,https://zenodo.org</w:t>
-      </w:r>
-      <w:r>
-        <w:br/>
-      </w:r>
-      <w:r>
-        <w:rPr>
-          <w:rStyle w:val="VerbatimChar"/>
-        </w:rPr>
-        <w:t xml:space="preserve"> | grep hasVersion\</w:t>
-      </w:r>
-      <w:r>
-        <w:br/>
-      </w:r>
-      <w:r>
-        <w:rPr>
-          <w:rStyle w:val="VerbatimChar"/>
-        </w:rPr>
-        <w:t xml:space="preserve"> | grep partpdf\</w:t>
-      </w:r>
-      <w:r>
-        <w:br/>
-      </w:r>
-      <w:r>
-        <w:rPr>
-          <w:rStyle w:val="VerbatimChar"/>
-        </w:rPr>
-        <w:t xml:space="preserve"> | grep well-known\</w:t>
-      </w:r>
-      <w:r>
-        <w:br/>
-      </w:r>
-      <w:r>
-        <w:rPr>
-          <w:rStyle w:val="VerbatimChar"/>
-        </w:rPr>
-        <w:t xml:space="preserve"> | wc -l</w:t>
-      </w:r>
-    </w:p>
     <w:bookmarkEnd w:id="47"/>
-    <w:bookmarkEnd w:id="48"/>
     <w:sectPr/>
   </w:body>
 </w:document>

</xml_diff>

<commit_message>
fix line endings for bash script examples
</commit_message>
<xml_diff>
--- a/dist/bhl-blr.docx
+++ b/dist/bhl-blr.docx
@@ -796,7 +796,7 @@
         <w:rPr>
           <w:rStyle w:val="VerbatimChar"/>
         </w:rPr>
-        <w:t xml:space="preserve"> --remote https://linker.bio,https://zenodo.org</w:t>
+        <w:t xml:space="preserve"> --remote https://linker.bio,https://zenodo.org\</w:t>
       </w:r>
       <w:r>
         <w:br/>
@@ -1448,7 +1448,7 @@
         <w:rPr>
           <w:rStyle w:val="VerbatimChar"/>
         </w:rPr>
-        <w:t xml:space="preserve"> --remotes https://linker.bio,https://zenodo.org</w:t>
+        <w:t xml:space="preserve"> --remotes https://linker.bio,https://zenodo.org\</w:t>
       </w:r>
       <w:r>
         <w:br/>
@@ -1529,7 +1529,7 @@
         <w:rPr>
           <w:rStyle w:val="VerbatimChar"/>
         </w:rPr>
-        <w:t xml:space="preserve"> --remotes https://linker.bio,https://zenodo.org</w:t>
+        <w:t xml:space="preserve"> --remotes https://linker.bio,https://zenodo.org\</w:t>
       </w:r>
       <w:r>
         <w:br/>
@@ -1611,7 +1611,7 @@
         <w:rPr>
           <w:rStyle w:val="VerbatimChar"/>
         </w:rPr>
-        <w:t xml:space="preserve"> --remotes https://linker.bio,https://zenodo.org</w:t>
+        <w:t xml:space="preserve"> --remotes https://linker.bio,https://zenodo.org\</w:t>
       </w:r>
       <w:r>
         <w:br/>

</xml_diff>